<commit_message>
docs: update technical report with team and version details
</commit_message>
<xml_diff>
--- a/REPORTE_TECNICO_PRUEBAS_FINAL.docx
+++ b/REPORTE_TECNICO_PRUEBAS_FINAL.docx
@@ -39,8 +39,18 @@
           <w:sz w:val="32"/>
           <w:lang w:val="es-MX"/>
         </w:rPr>
-        <w:t>Evaluación de Calidad de Software con Vitest</w:t>
-      </w:r>
+        <w:t xml:space="preserve">Evaluación de Calidad de Software con </w:t>
+      </w:r>
+      <w:proofErr w:type="spellStart"/>
+      <w:r>
+        <w:rPr>
+          <w:i/>
+          <w:sz w:val="32"/>
+          <w:lang w:val="es-MX"/>
+        </w:rPr>
+        <w:t>Vitest</w:t>
+      </w:r>
+      <w:proofErr w:type="spellEnd"/>
       <w:r>
         <w:rPr>
           <w:i/>
@@ -166,7 +176,7 @@
               <w:cnfStyle w:val="000000010000" w:firstRow="0" w:lastRow="0" w:firstColumn="0" w:lastColumn="0" w:oddVBand="0" w:evenVBand="0" w:oddHBand="0" w:evenHBand="1" w:firstRowFirstColumn="0" w:firstRowLastColumn="0" w:lastRowFirstColumn="0" w:lastRowLastColumn="0"/>
             </w:pPr>
             <w:r>
-              <w:t>AbrahamSanchezDev y colaboradores</w:t>
+              <w:t>EBAM</w:t>
             </w:r>
           </w:p>
         </w:tc>
@@ -196,97 +206,7 @@
               <w:cnfStyle w:val="000000100000" w:firstRow="0" w:lastRow="0" w:firstColumn="0" w:lastColumn="0" w:oddVBand="0" w:evenVBand="0" w:oddHBand="1" w:evenHBand="0" w:firstRowFirstColumn="0" w:firstRowLastColumn="0" w:lastRowFirstColumn="0" w:lastRowLastColumn="0"/>
             </w:pPr>
             <w:r>
-              <w:t>Jennifer</w:t>
-            </w:r>
-          </w:p>
-        </w:tc>
-      </w:tr>
-      <w:tr>
-        <w:trPr>
-          <w:cnfStyle w:val="000000010000" w:firstRow="0" w:lastRow="0" w:firstColumn="0" w:lastColumn="0" w:oddVBand="0" w:evenVBand="0" w:oddHBand="0" w:evenHBand="1" w:firstRowFirstColumn="0" w:firstRowLastColumn="0" w:lastRowFirstColumn="0" w:lastRowLastColumn="0"/>
-        </w:trPr>
-        <w:tc>
-          <w:tcPr>
-            <w:cnfStyle w:val="001000000000" w:firstRow="0" w:lastRow="0" w:firstColumn="1" w:lastColumn="0" w:oddVBand="0" w:evenVBand="0" w:oddHBand="0" w:evenHBand="0" w:firstRowFirstColumn="0" w:firstRowLastColumn="0" w:lastRowFirstColumn="0" w:lastRowLastColumn="0"/>
-            <w:tcW w:w="4320" w:type="dxa"/>
-            <w:shd w:val="clear" w:color="auto" w:fill="D3D3D3"/>
-          </w:tcPr>
-          <w:p>
-            <w:r>
-              <w:t>Fecha</w:t>
-            </w:r>
-          </w:p>
-        </w:tc>
-        <w:tc>
-          <w:tcPr>
-            <w:tcW w:w="4320" w:type="dxa"/>
-          </w:tcPr>
-          <w:p>
-            <w:pPr>
-              <w:cnfStyle w:val="000000010000" w:firstRow="0" w:lastRow="0" w:firstColumn="0" w:lastColumn="0" w:oddVBand="0" w:evenVBand="0" w:oddHBand="0" w:evenHBand="1" w:firstRowFirstColumn="0" w:firstRowLastColumn="0" w:lastRowFirstColumn="0" w:lastRowLastColumn="0"/>
-            </w:pPr>
-            <w:r>
-              <w:t>2 de diciembre de 2025</w:t>
-            </w:r>
-          </w:p>
-        </w:tc>
-      </w:tr>
-      <w:tr>
-        <w:trPr>
-          <w:cnfStyle w:val="000000100000" w:firstRow="0" w:lastRow="0" w:firstColumn="0" w:lastColumn="0" w:oddVBand="0" w:evenVBand="0" w:oddHBand="1" w:evenHBand="0" w:firstRowFirstColumn="0" w:firstRowLastColumn="0" w:lastRowFirstColumn="0" w:lastRowLastColumn="0"/>
-        </w:trPr>
-        <w:tc>
-          <w:tcPr>
-            <w:cnfStyle w:val="001000000000" w:firstRow="0" w:lastRow="0" w:firstColumn="1" w:lastColumn="0" w:oddVBand="0" w:evenVBand="0" w:oddHBand="0" w:evenHBand="0" w:firstRowFirstColumn="0" w:firstRowLastColumn="0" w:lastRowFirstColumn="0" w:lastRowLastColumn="0"/>
-            <w:tcW w:w="4320" w:type="dxa"/>
-            <w:shd w:val="clear" w:color="auto" w:fill="D3D3D3"/>
-          </w:tcPr>
-          <w:p>
-            <w:r>
-              <w:t>Versión</w:t>
-            </w:r>
-          </w:p>
-        </w:tc>
-        <w:tc>
-          <w:tcPr>
-            <w:tcW w:w="4320" w:type="dxa"/>
-          </w:tcPr>
-          <w:p>
-            <w:pPr>
-              <w:cnfStyle w:val="000000100000" w:firstRow="0" w:lastRow="0" w:firstColumn="0" w:lastColumn="0" w:oddVBand="0" w:evenVBand="0" w:oddHBand="1" w:evenHBand="0" w:firstRowFirstColumn="0" w:firstRowLastColumn="0" w:lastRowFirstColumn="0" w:lastRowLastColumn="0"/>
-            </w:pPr>
-            <w:r>
-              <w:t>3.0 - Con Capturas de Pantalla</w:t>
-            </w:r>
-          </w:p>
-        </w:tc>
-      </w:tr>
-      <w:tr>
-        <w:trPr>
-          <w:cnfStyle w:val="000000010000" w:firstRow="0" w:lastRow="0" w:firstColumn="0" w:lastColumn="0" w:oddVBand="0" w:evenVBand="0" w:oddHBand="0" w:evenHBand="1" w:firstRowFirstColumn="0" w:firstRowLastColumn="0" w:lastRowFirstColumn="0" w:lastRowLastColumn="0"/>
-        </w:trPr>
-        <w:tc>
-          <w:tcPr>
-            <w:cnfStyle w:val="001000000000" w:firstRow="0" w:lastRow="0" w:firstColumn="1" w:lastColumn="0" w:oddVBand="0" w:evenVBand="0" w:oddHBand="0" w:evenHBand="0" w:firstRowFirstColumn="0" w:firstRowLastColumn="0" w:lastRowFirstColumn="0" w:lastRowLastColumn="0"/>
-            <w:tcW w:w="4320" w:type="dxa"/>
-            <w:shd w:val="clear" w:color="auto" w:fill="D3D3D3"/>
-          </w:tcPr>
-          <w:p>
-            <w:r>
-              <w:t>Estado</w:t>
-            </w:r>
-          </w:p>
-        </w:tc>
-        <w:tc>
-          <w:tcPr>
-            <w:tcW w:w="4320" w:type="dxa"/>
-          </w:tcPr>
-          <w:p>
-            <w:pPr>
-              <w:cnfStyle w:val="000000010000" w:firstRow="0" w:lastRow="0" w:firstColumn="0" w:lastColumn="0" w:oddVBand="0" w:evenVBand="0" w:oddHBand="0" w:evenHBand="1" w:firstRowFirstColumn="0" w:firstRowLastColumn="0" w:lastRowFirstColumn="0" w:lastRowLastColumn="0"/>
-            </w:pPr>
-            <w:r>
-              <w:t>✅ COMPLETADO</w:t>
+              <w:t>Main</w:t>
             </w:r>
           </w:p>
         </w:tc>
@@ -406,8 +326,21 @@
       </w:r>
     </w:p>
     <w:p>
-      <w:r>
-        <w:t>Funcionalidades principales:</w:t>
+      <w:proofErr w:type="spellStart"/>
+      <w:r>
+        <w:t>Funcionalidades</w:t>
+      </w:r>
+      <w:proofErr w:type="spellEnd"/>
+      <w:r>
+        <w:t xml:space="preserve"> </w:t>
+      </w:r>
+      <w:proofErr w:type="spellStart"/>
+      <w:r>
+        <w:t>principales</w:t>
+      </w:r>
+      <w:proofErr w:type="spellEnd"/>
+      <w:r>
+        <w:t>:</w:t>
       </w:r>
     </w:p>
     <w:p>
@@ -456,8 +389,29 @@
       <w:pPr>
         <w:pStyle w:val="Listaconvietas"/>
       </w:pPr>
-      <w:r>
-        <w:t>Notificar cambios a usuarios autorizados</w:t>
+      <w:proofErr w:type="spellStart"/>
+      <w:r>
+        <w:t>Notificar</w:t>
+      </w:r>
+      <w:proofErr w:type="spellEnd"/>
+      <w:r>
+        <w:t xml:space="preserve"> </w:t>
+      </w:r>
+      <w:proofErr w:type="spellStart"/>
+      <w:r>
+        <w:t>cambios</w:t>
+      </w:r>
+      <w:proofErr w:type="spellEnd"/>
+      <w:r>
+        <w:t xml:space="preserve"> a </w:t>
+      </w:r>
+      <w:proofErr w:type="spellStart"/>
+      <w:r>
+        <w:t>usuarios</w:t>
+      </w:r>
+      <w:proofErr w:type="spellEnd"/>
+      <w:r>
+        <w:t xml:space="preserve"> autorizados</w:t>
       </w:r>
     </w:p>
     <w:p>
@@ -483,57 +437,107 @@
     </w:p>
     <w:p>
       <w:pPr>
-        <w:rPr>
-          <w:lang w:val="es-MX"/>
-        </w:rPr>
-      </w:pPr>
-      <w:r>
-        <w:rPr>
-          <w:lang w:val="es-MX"/>
-        </w:rPr>
-        <w:br w:type="page"/>
+        <w:pStyle w:val="Ttulo1"/>
+        <w:rPr>
+          <w:lang w:val="es-MX"/>
+        </w:rPr>
+      </w:pPr>
+      <w:r>
+        <w:rPr>
+          <w:lang w:val="es-MX"/>
+        </w:rPr>
+        <w:t>2. Metodología de Pruebas</w:t>
       </w:r>
     </w:p>
     <w:p>
       <w:pPr>
-        <w:pStyle w:val="Ttulo1"/>
-        <w:rPr>
-          <w:lang w:val="es-MX"/>
-        </w:rPr>
-      </w:pPr>
-      <w:r>
-        <w:rPr>
-          <w:lang w:val="es-MX"/>
-        </w:rPr>
-        <w:lastRenderedPageBreak/>
-        <w:t>2. Metodología de Pruebas</w:t>
-      </w:r>
+        <w:pStyle w:val="Ttulo2"/>
+        <w:rPr>
+          <w:lang w:val="es-MX"/>
+        </w:rPr>
+      </w:pPr>
+      <w:r>
+        <w:rPr>
+          <w:lang w:val="es-MX"/>
+        </w:rPr>
+        <w:t xml:space="preserve">2.1 Framework: </w:t>
+      </w:r>
+      <w:proofErr w:type="spellStart"/>
+      <w:r>
+        <w:rPr>
+          <w:lang w:val="es-MX"/>
+        </w:rPr>
+        <w:t>Vitest</w:t>
+      </w:r>
+      <w:proofErr w:type="spellEnd"/>
     </w:p>
     <w:p>
       <w:pPr>
-        <w:pStyle w:val="Ttulo2"/>
-        <w:rPr>
-          <w:lang w:val="es-MX"/>
-        </w:rPr>
-      </w:pPr>
-      <w:r>
-        <w:rPr>
-          <w:lang w:val="es-MX"/>
-        </w:rPr>
-        <w:t>2.1 Framework: Vitest</w:t>
+        <w:rPr>
+          <w:lang w:val="es-MX"/>
+        </w:rPr>
+      </w:pPr>
+      <w:r>
+        <w:rPr>
+          <w:lang w:val="es-MX"/>
+        </w:rPr>
+        <w:t xml:space="preserve">Se eligió </w:t>
+      </w:r>
+      <w:proofErr w:type="spellStart"/>
+      <w:r>
+        <w:rPr>
+          <w:lang w:val="es-MX"/>
+        </w:rPr>
+        <w:t>Vitest</w:t>
+      </w:r>
+      <w:proofErr w:type="spellEnd"/>
+      <w:r>
+        <w:rPr>
+          <w:lang w:val="es-MX"/>
+        </w:rPr>
+        <w:t xml:space="preserve"> como </w:t>
+      </w:r>
+      <w:proofErr w:type="spellStart"/>
+      <w:r>
+        <w:rPr>
+          <w:lang w:val="es-MX"/>
+        </w:rPr>
+        <w:t>framework</w:t>
+      </w:r>
+      <w:proofErr w:type="spellEnd"/>
+      <w:r>
+        <w:rPr>
+          <w:lang w:val="es-MX"/>
+        </w:rPr>
+        <w:t xml:space="preserve"> de pruebas por:</w:t>
       </w:r>
     </w:p>
     <w:p>
       <w:pPr>
-        <w:rPr>
-          <w:lang w:val="es-MX"/>
-        </w:rPr>
-      </w:pPr>
-      <w:r>
-        <w:rPr>
-          <w:lang w:val="es-MX"/>
-        </w:rPr>
-        <w:t>Se eligió Vitest como framework de pruebas por:</w:t>
+        <w:pStyle w:val="Listaconvietas"/>
+        <w:rPr>
+          <w:lang w:val="es-MX"/>
+        </w:rPr>
+      </w:pPr>
+      <w:r>
+        <w:rPr>
+          <w:lang w:val="es-MX"/>
+        </w:rPr>
+        <w:t xml:space="preserve">Ejecución ultrarrápida: Pruebas en paralelo (13.58s para 25 </w:t>
+      </w:r>
+      <w:proofErr w:type="spellStart"/>
+      <w:r>
+        <w:rPr>
+          <w:lang w:val="es-MX"/>
+        </w:rPr>
+        <w:t>tests</w:t>
+      </w:r>
+      <w:proofErr w:type="spellEnd"/>
+      <w:r>
+        <w:rPr>
+          <w:lang w:val="es-MX"/>
+        </w:rPr>
+        <w:t>)</w:t>
       </w:r>
     </w:p>
     <w:p>
@@ -547,8 +551,16 @@
         <w:rPr>
           <w:lang w:val="es-MX"/>
         </w:rPr>
-        <w:t>Ejecución ultrarrápida: Pruebas en paralelo (13.58s para 25 tests)</w:t>
-      </w:r>
+        <w:t xml:space="preserve">Integración perfecta: Funciona nativamente con Vite, Next.js y </w:t>
+      </w:r>
+      <w:proofErr w:type="spellStart"/>
+      <w:r>
+        <w:rPr>
+          <w:lang w:val="es-MX"/>
+        </w:rPr>
+        <w:t>TypeScript</w:t>
+      </w:r>
+      <w:proofErr w:type="spellEnd"/>
     </w:p>
     <w:p>
       <w:pPr>
@@ -561,29 +573,36 @@
         <w:rPr>
           <w:lang w:val="es-MX"/>
         </w:rPr>
-        <w:t>Integración perfecta: Funciona nativamente con Vite, Next.js y TypeScript</w:t>
-      </w:r>
+        <w:t xml:space="preserve">Facilidad de adopción: Sintaxis similar a </w:t>
+      </w:r>
+      <w:proofErr w:type="spellStart"/>
+      <w:r>
+        <w:rPr>
+          <w:lang w:val="es-MX"/>
+        </w:rPr>
+        <w:t>Jest</w:t>
+      </w:r>
+      <w:proofErr w:type="spellEnd"/>
     </w:p>
     <w:p>
       <w:pPr>
         <w:pStyle w:val="Listaconvietas"/>
-        <w:rPr>
-          <w:lang w:val="es-MX"/>
-        </w:rPr>
-      </w:pPr>
-      <w:r>
-        <w:rPr>
-          <w:lang w:val="es-MX"/>
-        </w:rPr>
-        <w:t>Facilidad de adopción: Sintaxis similar a Jest</w:t>
-      </w:r>
-    </w:p>
-    <w:p>
-      <w:pPr>
-        <w:pStyle w:val="Listaconvietas"/>
-      </w:pPr>
-      <w:r>
-        <w:t>Características modernas: Watch mode, mocking integrado, cobertura</w:t>
+      </w:pPr>
+      <w:proofErr w:type="spellStart"/>
+      <w:r>
+        <w:t>Características</w:t>
+      </w:r>
+      <w:proofErr w:type="spellEnd"/>
+      <w:r>
+        <w:t xml:space="preserve"> </w:t>
+      </w:r>
+      <w:proofErr w:type="spellStart"/>
+      <w:r>
+        <w:t>modernas</w:t>
+      </w:r>
+      <w:proofErr w:type="spellEnd"/>
+      <w:r>
+        <w:t>: Watch mode, mocking integrado, cobertura</w:t>
       </w:r>
     </w:p>
     <w:p>
@@ -663,8 +682,16 @@
               <w:rPr>
                 <w:lang w:val="es-MX"/>
               </w:rPr>
-              <w:t>Renderizar y probar componentes React</w:t>
+              <w:t xml:space="preserve">Renderizar y probar componentes </w:t>
             </w:r>
+            <w:proofErr w:type="spellStart"/>
+            <w:r>
+              <w:rPr>
+                <w:lang w:val="es-MX"/>
+              </w:rPr>
+              <w:t>React</w:t>
+            </w:r>
+            <w:proofErr w:type="spellEnd"/>
           </w:p>
         </w:tc>
       </w:tr>
@@ -1037,6 +1064,28 @@
       </w:tr>
     </w:tbl>
     <w:p>
+      <w:pPr>
+        <w:pStyle w:val="Ttulo1"/>
+      </w:pPr>
+    </w:p>
+    <w:p/>
+    <w:p/>
+    <w:p>
+      <w:pPr>
+        <w:pStyle w:val="Ttulo1"/>
+      </w:pPr>
+    </w:p>
+    <w:p>
+      <w:pPr>
+        <w:rPr>
+          <w:rFonts w:asciiTheme="majorHAnsi" w:eastAsiaTheme="majorEastAsia" w:hAnsiTheme="majorHAnsi" w:cstheme="majorBidi"/>
+          <w:b/>
+          <w:bCs/>
+          <w:color w:val="365F91" w:themeColor="accent1" w:themeShade="BF"/>
+          <w:sz w:val="28"/>
+          <w:szCs w:val="28"/>
+        </w:rPr>
+      </w:pPr>
       <w:r>
         <w:br w:type="page"/>
       </w:r>
@@ -1133,7 +1182,21 @@
         <w:rPr>
           <w:lang w:val="es-MX"/>
         </w:rPr>
-        <w:t>La cobertura de código mide qué porcentaje del código fue ejecutado durante pruebas. Una cobertura de 82.5% en statements es considerada BUENA según estándares industriales (80%+).</w:t>
+        <w:t xml:space="preserve">La cobertura de código mide qué porcentaje del código fue ejecutado durante pruebas. Una cobertura de 82.5% en </w:t>
+      </w:r>
+      <w:proofErr w:type="spellStart"/>
+      <w:r>
+        <w:rPr>
+          <w:lang w:val="es-MX"/>
+        </w:rPr>
+        <w:t>statements</w:t>
+      </w:r>
+      <w:proofErr w:type="spellEnd"/>
+      <w:r>
+        <w:rPr>
+          <w:lang w:val="es-MX"/>
+        </w:rPr>
+        <w:t xml:space="preserve"> es considerada BUENA según estándares industriales (80%+).</w:t>
       </w:r>
     </w:p>
     <w:p>
@@ -1143,11 +1206,19 @@
           <w:lang w:val="es-MX"/>
         </w:rPr>
       </w:pPr>
-      <w:r>
-        <w:rPr>
-          <w:lang w:val="es-MX"/>
-        </w:rPr>
-        <w:t>Excellent (95%+): Cobertura casi completa, muy pocos casos sin probar</w:t>
+      <w:proofErr w:type="spellStart"/>
+      <w:r>
+        <w:rPr>
+          <w:lang w:val="es-MX"/>
+        </w:rPr>
+        <w:t>Excellent</w:t>
+      </w:r>
+      <w:proofErr w:type="spellEnd"/>
+      <w:r>
+        <w:rPr>
+          <w:lang w:val="es-MX"/>
+        </w:rPr>
+        <w:t xml:space="preserve"> (95%+): Cobertura casi completa, muy pocos casos sin probar</w:t>
       </w:r>
     </w:p>
     <w:p>
@@ -1171,7 +1242,23 @@
         <w:pStyle w:val="Listaconvietas"/>
       </w:pPr>
       <w:r>
-        <w:t>Acceptable (60-80%): Funcionalidades principales cubiertas</w:t>
+        <w:t xml:space="preserve">Acceptable (60-80%): </w:t>
+      </w:r>
+      <w:proofErr w:type="spellStart"/>
+      <w:r>
+        <w:t>Funcionalidades</w:t>
+      </w:r>
+      <w:proofErr w:type="spellEnd"/>
+      <w:r>
+        <w:t xml:space="preserve"> </w:t>
+      </w:r>
+      <w:proofErr w:type="spellStart"/>
+      <w:r>
+        <w:t>principales</w:t>
+      </w:r>
+      <w:proofErr w:type="spellEnd"/>
+      <w:r>
+        <w:t xml:space="preserve"> cubiertas</w:t>
       </w:r>
     </w:p>
     <w:p>
@@ -1690,12 +1777,42 @@
                 <w:lang w:val="es-MX"/>
               </w:rPr>
             </w:pPr>
+            <w:proofErr w:type="spellStart"/>
             <w:r>
               <w:rPr>
                 <w:lang w:val="es-MX"/>
               </w:rPr>
-              <w:t>debugeo-notificaciones-permission-denied.test.tsx</w:t>
+              <w:t>debugeo</w:t>
             </w:r>
+            <w:proofErr w:type="spellEnd"/>
+            <w:r>
+              <w:rPr>
+                <w:lang w:val="es-MX"/>
+              </w:rPr>
+              <w:t>-notificaciones-</w:t>
+            </w:r>
+            <w:proofErr w:type="spellStart"/>
+            <w:r>
+              <w:rPr>
+                <w:lang w:val="es-MX"/>
+              </w:rPr>
+              <w:t>permission</w:t>
+            </w:r>
+            <w:proofErr w:type="spellEnd"/>
+            <w:r>
+              <w:rPr>
+                <w:lang w:val="es-MX"/>
+              </w:rPr>
+              <w:t>-</w:t>
+            </w:r>
+            <w:proofErr w:type="spellStart"/>
+            <w:r>
+              <w:rPr>
+                <w:lang w:val="es-MX"/>
+              </w:rPr>
+              <w:t>denied.test.tsx</w:t>
+            </w:r>
+            <w:proofErr w:type="spellEnd"/>
           </w:p>
         </w:tc>
         <w:tc>
@@ -1867,12 +1984,28 @@
                 <w:lang w:val="es-MX"/>
               </w:rPr>
             </w:pPr>
+            <w:proofErr w:type="spellStart"/>
             <w:r>
               <w:rPr>
                 <w:lang w:val="es-MX"/>
               </w:rPr>
-              <w:t>debugeo-notificaciones-lookup.test.tsx</w:t>
+              <w:t>debugeo</w:t>
             </w:r>
+            <w:proofErr w:type="spellEnd"/>
+            <w:r>
+              <w:rPr>
+                <w:lang w:val="es-MX"/>
+              </w:rPr>
+              <w:t>-notificaciones-</w:t>
+            </w:r>
+            <w:proofErr w:type="spellStart"/>
+            <w:r>
+              <w:rPr>
+                <w:lang w:val="es-MX"/>
+              </w:rPr>
+              <w:t>lookup.test.tsx</w:t>
+            </w:r>
+            <w:proofErr w:type="spellEnd"/>
           </w:p>
         </w:tc>
         <w:tc>
@@ -2188,7 +2321,21 @@
         <w:rPr>
           <w:lang w:val="es-MX"/>
         </w:rPr>
-        <w:t>Implementar locking a nivel de API para garantizar que solo un cambio se procese a la vez.</w:t>
+        <w:t xml:space="preserve">Implementar </w:t>
+      </w:r>
+      <w:proofErr w:type="spellStart"/>
+      <w:r>
+        <w:rPr>
+          <w:lang w:val="es-MX"/>
+        </w:rPr>
+        <w:t>locking</w:t>
+      </w:r>
+      <w:proofErr w:type="spellEnd"/>
+      <w:r>
+        <w:rPr>
+          <w:lang w:val="es-MX"/>
+        </w:rPr>
+        <w:t xml:space="preserve"> a nivel de API para garantizar que solo un cambio se procese a la vez.</w:t>
       </w:r>
     </w:p>
     <w:p>
@@ -2202,7 +2349,21 @@
         <w:rPr>
           <w:lang w:val="es-MX"/>
         </w:rPr>
-        <w:t>Problema 2: Mock Incompleto en Notificaciones</w:t>
+        <w:t xml:space="preserve">Problema 2: </w:t>
+      </w:r>
+      <w:proofErr w:type="spellStart"/>
+      <w:r>
+        <w:rPr>
+          <w:lang w:val="es-MX"/>
+        </w:rPr>
+        <w:t>Mock</w:t>
+      </w:r>
+      <w:proofErr w:type="spellEnd"/>
+      <w:r>
+        <w:rPr>
+          <w:lang w:val="es-MX"/>
+        </w:rPr>
+        <w:t xml:space="preserve"> Incompleto en Notificaciones</w:t>
       </w:r>
     </w:p>
     <w:p>
@@ -2237,19 +2398,33 @@
         </w:rPr>
         <w:t xml:space="preserve">Mejorar </w:t>
       </w:r>
-      <w:proofErr w:type="gramStart"/>
-      <w:r>
-        <w:rPr>
-          <w:lang w:val="es-MX"/>
-        </w:rPr>
-        <w:t>vitest.setup</w:t>
-      </w:r>
-      <w:proofErr w:type="gramEnd"/>
-      <w:r>
-        <w:rPr>
-          <w:lang w:val="es-MX"/>
-        </w:rPr>
-        <w:t>.ts para restaurar completamente todos los mocks entre pruebas.</w:t>
+      <w:proofErr w:type="spellStart"/>
+      <w:r>
+        <w:rPr>
+          <w:lang w:val="es-MX"/>
+        </w:rPr>
+        <w:t>vitest.setup.ts</w:t>
+      </w:r>
+      <w:proofErr w:type="spellEnd"/>
+      <w:r>
+        <w:rPr>
+          <w:lang w:val="es-MX"/>
+        </w:rPr>
+        <w:t xml:space="preserve"> para restaurar completamente todos los </w:t>
+      </w:r>
+      <w:proofErr w:type="spellStart"/>
+      <w:r>
+        <w:rPr>
+          <w:lang w:val="es-MX"/>
+        </w:rPr>
+        <w:t>mocks</w:t>
+      </w:r>
+      <w:proofErr w:type="spellEnd"/>
+      <w:r>
+        <w:rPr>
+          <w:lang w:val="es-MX"/>
+        </w:rPr>
+        <w:t xml:space="preserve"> entre pruebas.</w:t>
       </w:r>
     </w:p>
     <w:p>
@@ -2257,8 +2432,21 @@
         <w:pStyle w:val="Ttulo2"/>
       </w:pPr>
       <w:r>
-        <w:t>6.2 Mejoras Implementadas</w:t>
-      </w:r>
+        <w:t xml:space="preserve">6.2 </w:t>
+      </w:r>
+      <w:proofErr w:type="spellStart"/>
+      <w:r>
+        <w:t>Mejoras</w:t>
+      </w:r>
+      <w:proofErr w:type="spellEnd"/>
+      <w:r>
+        <w:t xml:space="preserve"> </w:t>
+      </w:r>
+      <w:proofErr w:type="spellStart"/>
+      <w:r>
+        <w:t>Implementadas</w:t>
+      </w:r>
+      <w:proofErr w:type="spellEnd"/>
     </w:p>
     <w:p>
       <w:pPr>
@@ -2271,7 +2459,21 @@
         <w:rPr>
           <w:lang w:val="es-MX"/>
         </w:rPr>
-        <w:t>Error Handling: Mensajes claros de error para usuarios</w:t>
+        <w:t xml:space="preserve">Error </w:t>
+      </w:r>
+      <w:proofErr w:type="spellStart"/>
+      <w:r>
+        <w:rPr>
+          <w:lang w:val="es-MX"/>
+        </w:rPr>
+        <w:t>Handling</w:t>
+      </w:r>
+      <w:proofErr w:type="spellEnd"/>
+      <w:r>
+        <w:rPr>
+          <w:lang w:val="es-MX"/>
+        </w:rPr>
+        <w:t>: Mensajes claros de error para usuarios</w:t>
       </w:r>
     </w:p>
     <w:p>
@@ -2285,7 +2487,21 @@
         <w:rPr>
           <w:lang w:val="es-MX"/>
         </w:rPr>
-        <w:t>Validaciones: Usar Zod para validar estructura de datos</w:t>
+        <w:t xml:space="preserve">Validaciones: Usar </w:t>
+      </w:r>
+      <w:proofErr w:type="spellStart"/>
+      <w:r>
+        <w:rPr>
+          <w:lang w:val="es-MX"/>
+        </w:rPr>
+        <w:t>Zod</w:t>
+      </w:r>
+      <w:proofErr w:type="spellEnd"/>
+      <w:r>
+        <w:rPr>
+          <w:lang w:val="es-MX"/>
+        </w:rPr>
+        <w:t xml:space="preserve"> para validar estructura de datos</w:t>
       </w:r>
     </w:p>
     <w:p>
@@ -2309,28 +2525,23 @@
           <w:lang w:val="es-MX"/>
         </w:rPr>
       </w:pPr>
-      <w:r>
-        <w:rPr>
-          <w:lang w:val="es-MX"/>
-        </w:rPr>
-        <w:t>Coverage HTML: Generar reportes visuales de cobertura</w:t>
+      <w:proofErr w:type="spellStart"/>
+      <w:r>
+        <w:rPr>
+          <w:lang w:val="es-MX"/>
+        </w:rPr>
+        <w:t>Coverage</w:t>
+      </w:r>
+      <w:proofErr w:type="spellEnd"/>
+      <w:r>
+        <w:rPr>
+          <w:lang w:val="es-MX"/>
+        </w:rPr>
+        <w:t xml:space="preserve"> HTML: Generar reportes visuales de cobertura</w:t>
       </w:r>
     </w:p>
     <w:p>
       <w:pPr>
-        <w:rPr>
-          <w:lang w:val="es-MX"/>
-        </w:rPr>
-      </w:pPr>
-      <w:r>
-        <w:rPr>
-          <w:lang w:val="es-MX"/>
-        </w:rPr>
-        <w:br w:type="page"/>
-      </w:r>
-    </w:p>
-    <w:p>
-      <w:pPr>
         <w:pStyle w:val="Ttulo1"/>
         <w:rPr>
           <w:lang w:val="es-MX"/>
@@ -2340,7 +2551,6 @@
         <w:rPr>
           <w:lang w:val="es-MX"/>
         </w:rPr>
-        <w:lastRenderedPageBreak/>
         <w:t>7. Conclusiones</w:t>
       </w:r>
     </w:p>
@@ -2378,9 +2588,11 @@
             <w:tcW w:w="4320" w:type="dxa"/>
           </w:tcPr>
           <w:p>
+            <w:proofErr w:type="spellStart"/>
             <w:r>
               <w:t>Aspecto</w:t>
             </w:r>
+            <w:proofErr w:type="spellEnd"/>
           </w:p>
         </w:tc>
         <w:tc>
@@ -2421,7 +2633,23 @@
               <w:cnfStyle w:val="000000100000" w:firstRow="0" w:lastRow="0" w:firstColumn="0" w:lastColumn="0" w:oddVBand="0" w:evenVBand="0" w:oddHBand="1" w:evenHBand="0" w:firstRowFirstColumn="0" w:firstRowLastColumn="0" w:lastRowFirstColumn="0" w:lastRowLastColumn="0"/>
             </w:pPr>
             <w:r>
-              <w:t>✅ EXCELENTE (100% de pruebas pasan)</w:t>
+              <w:t xml:space="preserve">✅ EXCELENTE (100% de </w:t>
+            </w:r>
+            <w:proofErr w:type="spellStart"/>
+            <w:r>
+              <w:t>pruebas</w:t>
+            </w:r>
+            <w:proofErr w:type="spellEnd"/>
+            <w:r>
+              <w:t xml:space="preserve"> </w:t>
+            </w:r>
+            <w:proofErr w:type="spellStart"/>
+            <w:r>
+              <w:t>pasan</w:t>
+            </w:r>
+            <w:proofErr w:type="spellEnd"/>
+            <w:r>
+              <w:t>)</w:t>
             </w:r>
           </w:p>
         </w:tc>
@@ -2516,11 +2744,31 @@
         </w:rPr>
         <w:br/>
       </w:r>
+    </w:p>
+    <w:p>
+      <w:pPr>
+        <w:rPr>
+          <w:lang w:val="es-MX"/>
+        </w:rPr>
+      </w:pPr>
       <w:r>
         <w:rPr>
           <w:lang w:val="es-MX"/>
         </w:rPr>
         <w:br/>
+      </w:r>
+    </w:p>
+    <w:p>
+      <w:pPr>
+        <w:rPr>
+          <w:lang w:val="es-MX"/>
+        </w:rPr>
+      </w:pPr>
+      <w:r>
+        <w:rPr>
+          <w:lang w:val="es-MX"/>
+        </w:rPr>
+        <w:lastRenderedPageBreak/>
         <w:t>CON PRUEBAS (EBAM-PI):</w:t>
       </w:r>
       <w:r>
@@ -2570,7 +2818,23 @@
         <w:pStyle w:val="Ttulo2"/>
       </w:pPr>
       <w:r>
-        <w:t>7.3 Recomendaciones para Próximas Iteraciones</w:t>
+        <w:t xml:space="preserve">7.3 </w:t>
+      </w:r>
+      <w:proofErr w:type="spellStart"/>
+      <w:r>
+        <w:t>Recomendaciones</w:t>
+      </w:r>
+      <w:proofErr w:type="spellEnd"/>
+      <w:r>
+        <w:t xml:space="preserve"> para </w:t>
+      </w:r>
+      <w:proofErr w:type="spellStart"/>
+      <w:r>
+        <w:t>Próximas</w:t>
+      </w:r>
+      <w:proofErr w:type="spellEnd"/>
+      <w:r>
+        <w:t xml:space="preserve"> Iteraciones</w:t>
       </w:r>
     </w:p>
     <w:p>
@@ -2604,7 +2868,21 @@
         <w:rPr>
           <w:lang w:val="es-MX"/>
         </w:rPr>
-        <w:t xml:space="preserve"> INMEDIATA Implementar CI/CD automatizado (GitHub Actions)</w:t>
+        <w:t xml:space="preserve"> INMEDIATA Implementar CI/CD automatizado (GitHub </w:t>
+      </w:r>
+      <w:proofErr w:type="spellStart"/>
+      <w:r>
+        <w:rPr>
+          <w:lang w:val="es-MX"/>
+        </w:rPr>
+        <w:t>Actions</w:t>
+      </w:r>
+      <w:proofErr w:type="spellEnd"/>
+      <w:r>
+        <w:rPr>
+          <w:lang w:val="es-MX"/>
+        </w:rPr>
+        <w:t>)</w:t>
       </w:r>
     </w:p>
     <w:p>
@@ -2621,7 +2899,21 @@
         <w:rPr>
           <w:lang w:val="es-MX"/>
         </w:rPr>
-        <w:t xml:space="preserve"> ESTA SEMANA Instalar MSW para mocking de red más realista</w:t>
+        <w:t xml:space="preserve"> ESTA SEMANA Instalar MSW para </w:t>
+      </w:r>
+      <w:proofErr w:type="spellStart"/>
+      <w:r>
+        <w:rPr>
+          <w:lang w:val="es-MX"/>
+        </w:rPr>
+        <w:t>mocking</w:t>
+      </w:r>
+      <w:proofErr w:type="spellEnd"/>
+      <w:r>
+        <w:rPr>
+          <w:lang w:val="es-MX"/>
+        </w:rPr>
+        <w:t xml:space="preserve"> de red más realista</w:t>
       </w:r>
     </w:p>
     <w:p>
@@ -2638,66 +2930,111 @@
         <w:rPr>
           <w:lang w:val="es-MX"/>
         </w:rPr>
-        <w:t xml:space="preserve"> PRÓXIMO MES Añadir pruebas E2E con Playwright</w:t>
-      </w:r>
+        <w:t xml:space="preserve"> PRÓXIMO MES Añadir pruebas E2E con </w:t>
+      </w:r>
+      <w:proofErr w:type="spellStart"/>
+      <w:r>
+        <w:rPr>
+          <w:lang w:val="es-MX"/>
+        </w:rPr>
+        <w:t>Playwright</w:t>
+      </w:r>
+      <w:proofErr w:type="spellEnd"/>
     </w:p>
     <w:p>
       <w:pPr>
         <w:pStyle w:val="Listaconvietas"/>
       </w:pPr>
       <w:r>
-        <w:t xml:space="preserve">🟢 FUTURO Performance testing </w:t>
-      </w:r>
-      <w:proofErr w:type="gramStart"/>
-      <w:r>
-        <w:t>y visual regression</w:t>
-      </w:r>
-      <w:proofErr w:type="gramEnd"/>
+        <w:t>🟢 FUTURO Performance testing y visual regression</w:t>
+      </w:r>
     </w:p>
     <w:p>
-      <w:r>
-        <w:br w:type="page"/>
+      <w:pPr>
+        <w:pStyle w:val="Ttulo1"/>
+      </w:pPr>
+      <w:r>
+        <w:t>8. Anexos</w:t>
       </w:r>
     </w:p>
     <w:p>
       <w:pPr>
-        <w:pStyle w:val="Ttulo1"/>
-      </w:pPr>
-      <w:r>
-        <w:lastRenderedPageBreak/>
-        <w:t>8. Anexos</w:t>
+        <w:pStyle w:val="Ttulo2"/>
+        <w:rPr>
+          <w:lang w:val="es-MX"/>
+        </w:rPr>
+      </w:pPr>
+      <w:r>
+        <w:rPr>
+          <w:lang w:val="es-MX"/>
+        </w:rPr>
+        <w:t>ANEXO A: Comando para Ejecutar Pruebas</w:t>
       </w:r>
     </w:p>
     <w:p>
       <w:pPr>
-        <w:pStyle w:val="Ttulo2"/>
-        <w:rPr>
-          <w:lang w:val="es-MX"/>
-        </w:rPr>
-      </w:pPr>
-      <w:r>
-        <w:rPr>
-          <w:lang w:val="es-MX"/>
-        </w:rPr>
-        <w:t>ANEXO A: Comando para Ejecutar Pruebas</w:t>
+        <w:rPr>
+          <w:lang w:val="es-MX"/>
+        </w:rPr>
+      </w:pPr>
+      <w:proofErr w:type="spellStart"/>
+      <w:r>
+        <w:rPr>
+          <w:lang w:val="es-MX"/>
+        </w:rPr>
+        <w:t>pnpm</w:t>
+      </w:r>
+      <w:proofErr w:type="spellEnd"/>
+      <w:r>
+        <w:rPr>
+          <w:lang w:val="es-MX"/>
+        </w:rPr>
+        <w:t xml:space="preserve"> test                    # Ejecutar todas las pruebas</w:t>
       </w:r>
     </w:p>
     <w:p>
-      <w:pPr>
-        <w:rPr>
-          <w:lang w:val="es-MX"/>
-        </w:rPr>
-      </w:pPr>
-      <w:r>
-        <w:rPr>
-          <w:lang w:val="es-MX"/>
-        </w:rPr>
-        <w:t>pnpm test                    # Ejecutar todas las pruebas</w:t>
+      <w:proofErr w:type="spellStart"/>
+      <w:r>
+        <w:t>pnpm</w:t>
+      </w:r>
+      <w:proofErr w:type="spellEnd"/>
+      <w:r>
+        <w:t xml:space="preserve"> test -- --watch        # Modo watch (actualiza al guardar)</w:t>
       </w:r>
     </w:p>
     <w:p>
-      <w:r>
-        <w:t>pnpm test -- --watch        # Modo watch (actualiza al guardar)</w:t>
+      <w:pPr>
+        <w:rPr>
+          <w:lang w:val="es-MX"/>
+        </w:rPr>
+      </w:pPr>
+      <w:proofErr w:type="spellStart"/>
+      <w:r>
+        <w:rPr>
+          <w:lang w:val="es-MX"/>
+        </w:rPr>
+        <w:t>pnpm</w:t>
+      </w:r>
+      <w:proofErr w:type="spellEnd"/>
+      <w:r>
+        <w:rPr>
+          <w:lang w:val="es-MX"/>
+        </w:rPr>
+        <w:t xml:space="preserve"> test -- --</w:t>
+      </w:r>
+      <w:proofErr w:type="spellStart"/>
+      <w:r>
+        <w:rPr>
+          <w:lang w:val="es-MX"/>
+        </w:rPr>
+        <w:t>coverage</w:t>
+      </w:r>
+      <w:proofErr w:type="spellEnd"/>
+      <w:r>
+        <w:rPr>
+          <w:lang w:val="es-MX"/>
+        </w:rPr>
+        <w:t xml:space="preserve">     # Con reporte de cobertura</w:t>
       </w:r>
     </w:p>
     <w:p>
@@ -2710,22 +3047,49 @@
         <w:rPr>
           <w:lang w:val="es-MX"/>
         </w:rPr>
-        <w:t>pnpm test -- --coverage     # Con reporte de cobertura</w:t>
+        <w:drawing>
+          <wp:inline distT="0" distB="0" distL="0" distR="0" wp14:anchorId="68E35827" wp14:editId="179E1CA2">
+            <wp:extent cx="3867690" cy="1800476"/>
+            <wp:effectExtent l="0" t="0" r="0" b="9525"/>
+            <wp:docPr id="829009308" name="Imagen 1" descr="Texto&#10;&#10;El contenido generado por IA puede ser incorrecto."/>
+            <wp:cNvGraphicFramePr>
+              <a:graphicFrameLocks xmlns:a="http://schemas.openxmlformats.org/drawingml/2006/main" noChangeAspect="1"/>
+            </wp:cNvGraphicFramePr>
+            <a:graphic xmlns:a="http://schemas.openxmlformats.org/drawingml/2006/main">
+              <a:graphicData uri="http://schemas.openxmlformats.org/drawingml/2006/picture">
+                <pic:pic xmlns:pic="http://schemas.openxmlformats.org/drawingml/2006/picture">
+                  <pic:nvPicPr>
+                    <pic:cNvPr id="829009308" name="Imagen 1" descr="Texto&#10;&#10;El contenido generado por IA puede ser incorrecto."/>
+                    <pic:cNvPicPr/>
+                  </pic:nvPicPr>
+                  <pic:blipFill>
+                    <a:blip r:embed="rId10"/>
+                    <a:stretch>
+                      <a:fillRect/>
+                    </a:stretch>
+                  </pic:blipFill>
+                  <pic:spPr>
+                    <a:xfrm>
+                      <a:off x="0" y="0"/>
+                      <a:ext cx="3867690" cy="1800476"/>
+                    </a:xfrm>
+                    <a:prstGeom prst="rect">
+                      <a:avLst/>
+                    </a:prstGeom>
+                  </pic:spPr>
+                </pic:pic>
+              </a:graphicData>
+            </a:graphic>
+          </wp:inline>
+        </w:drawing>
       </w:r>
     </w:p>
     <w:p>
       <w:pPr>
-        <w:pStyle w:val="Ttulo2"/>
-        <w:rPr>
-          <w:lang w:val="es-MX"/>
-        </w:rPr>
-      </w:pPr>
-      <w:r>
-        <w:rPr>
-          <w:lang w:val="es-MX"/>
-        </w:rPr>
-        <w:t>ANEXO B: Estructura de Carpetas</w:t>
-      </w:r>
+        <w:rPr>
+          <w:lang w:val="es-MX"/>
+        </w:rPr>
+      </w:pPr>
     </w:p>
     <w:p>
       <w:pPr>
@@ -2733,88 +3097,6 @@
           <w:lang w:val="es-MX"/>
         </w:rPr>
       </w:pPr>
-      <w:r>
-        <w:rPr>
-          <w:lang w:val="es-MX"/>
-        </w:rPr>
-        <w:t>tests/</w:t>
-      </w:r>
-      <w:r>
-        <w:rPr>
-          <w:lang w:val="es-MX"/>
-        </w:rPr>
-        <w:br/>
-        <w:t xml:space="preserve">  ├── crud-calendars-*.test.tsx   </w:t>
-      </w:r>
-      <w:proofErr w:type="gramStart"/>
-      <w:r>
-        <w:rPr>
-          <w:lang w:val="es-MX"/>
-        </w:rPr>
-        <w:t xml:space="preserve">   (</w:t>
-      </w:r>
-      <w:proofErr w:type="gramEnd"/>
-      <w:r>
-        <w:rPr>
-          <w:lang w:val="es-MX"/>
-        </w:rPr>
-        <w:t>4 archivos)</w:t>
-      </w:r>
-      <w:r>
-        <w:rPr>
-          <w:lang w:val="es-MX"/>
-        </w:rPr>
-        <w:br/>
-        <w:t xml:space="preserve">  ├── crud-profiles-*.test.tsx    </w:t>
-      </w:r>
-      <w:proofErr w:type="gramStart"/>
-      <w:r>
-        <w:rPr>
-          <w:lang w:val="es-MX"/>
-        </w:rPr>
-        <w:t xml:space="preserve">   (</w:t>
-      </w:r>
-      <w:proofErr w:type="gramEnd"/>
-      <w:r>
-        <w:rPr>
-          <w:lang w:val="es-MX"/>
-        </w:rPr>
-        <w:t>5 archivos)</w:t>
-      </w:r>
-      <w:r>
-        <w:rPr>
-          <w:lang w:val="es-MX"/>
-        </w:rPr>
-        <w:br/>
-        <w:t xml:space="preserve">  ├── rfid-scans-*.test.tsx       </w:t>
-      </w:r>
-      <w:proofErr w:type="gramStart"/>
-      <w:r>
-        <w:rPr>
-          <w:lang w:val="es-MX"/>
-        </w:rPr>
-        <w:t xml:space="preserve">   (</w:t>
-      </w:r>
-      <w:proofErr w:type="gramEnd"/>
-      <w:r>
-        <w:rPr>
-          <w:lang w:val="es-MX"/>
-        </w:rPr>
-        <w:t>4 archivos)</w:t>
-      </w:r>
-      <w:r>
-        <w:rPr>
-          <w:lang w:val="es-MX"/>
-        </w:rPr>
-        <w:br/>
-        <w:t xml:space="preserve">  └── debugeo-notificaciones*.test.tsx (3 archivos)</w:t>
-      </w:r>
-      <w:r>
-        <w:rPr>
-          <w:lang w:val="es-MX"/>
-        </w:rPr>
-        <w:br/>
-      </w:r>
     </w:p>
     <w:p>
       <w:pPr>
@@ -2822,12 +3104,208 @@
           <w:lang w:val="es-MX"/>
         </w:rPr>
       </w:pPr>
+    </w:p>
+    <w:p>
+      <w:pPr>
+        <w:rPr>
+          <w:lang w:val="es-MX"/>
+        </w:rPr>
+      </w:pPr>
+    </w:p>
+    <w:p>
+      <w:pPr>
+        <w:pStyle w:val="Ttulo2"/>
+        <w:rPr>
+          <w:lang w:val="es-MX"/>
+        </w:rPr>
+      </w:pPr>
+      <w:r>
+        <w:rPr>
+          <w:lang w:val="es-MX"/>
+        </w:rPr>
+        <w:lastRenderedPageBreak/>
+        <w:t>ANEXO B: Estructura de Carpetas</w:t>
+      </w:r>
+    </w:p>
+    <w:p>
+      <w:pPr>
+        <w:rPr>
+          <w:lang w:val="es-MX"/>
+        </w:rPr>
+      </w:pPr>
+      <w:proofErr w:type="spellStart"/>
+      <w:r>
+        <w:rPr>
+          <w:lang w:val="es-MX"/>
+        </w:rPr>
+        <w:t>tests</w:t>
+      </w:r>
+      <w:proofErr w:type="spellEnd"/>
+      <w:r>
+        <w:rPr>
+          <w:lang w:val="es-MX"/>
+        </w:rPr>
+        <w:t>/</w:t>
+      </w:r>
+      <w:r>
+        <w:rPr>
+          <w:lang w:val="es-MX"/>
+        </w:rPr>
+        <w:br/>
+        <w:t xml:space="preserve">  ├── </w:t>
+      </w:r>
+      <w:proofErr w:type="spellStart"/>
+      <w:r>
+        <w:rPr>
+          <w:lang w:val="es-MX"/>
+        </w:rPr>
+        <w:t>crud-calendars</w:t>
+      </w:r>
+      <w:proofErr w:type="spellEnd"/>
+      <w:r>
+        <w:rPr>
+          <w:lang w:val="es-MX"/>
+        </w:rPr>
+        <w:t>-*.</w:t>
+      </w:r>
+      <w:proofErr w:type="spellStart"/>
+      <w:r>
+        <w:rPr>
+          <w:lang w:val="es-MX"/>
+        </w:rPr>
+        <w:t>test.tsx</w:t>
+      </w:r>
+      <w:proofErr w:type="spellEnd"/>
+      <w:r>
+        <w:rPr>
+          <w:lang w:val="es-MX"/>
+        </w:rPr>
+        <w:t xml:space="preserve">      (4 archivos)</w:t>
+      </w:r>
+      <w:r>
+        <w:rPr>
+          <w:lang w:val="es-MX"/>
+        </w:rPr>
+        <w:br/>
+        <w:t xml:space="preserve">  ├── </w:t>
+      </w:r>
+      <w:proofErr w:type="spellStart"/>
+      <w:r>
+        <w:rPr>
+          <w:lang w:val="es-MX"/>
+        </w:rPr>
+        <w:t>crud-profiles</w:t>
+      </w:r>
+      <w:proofErr w:type="spellEnd"/>
+      <w:r>
+        <w:rPr>
+          <w:lang w:val="es-MX"/>
+        </w:rPr>
+        <w:t>-*.</w:t>
+      </w:r>
+      <w:proofErr w:type="spellStart"/>
+      <w:r>
+        <w:rPr>
+          <w:lang w:val="es-MX"/>
+        </w:rPr>
+        <w:t>test.tsx</w:t>
+      </w:r>
+      <w:proofErr w:type="spellEnd"/>
+      <w:r>
+        <w:rPr>
+          <w:lang w:val="es-MX"/>
+        </w:rPr>
+        <w:t xml:space="preserve">       (5 archivos)</w:t>
+      </w:r>
+      <w:r>
+        <w:rPr>
+          <w:lang w:val="es-MX"/>
+        </w:rPr>
+        <w:br/>
+        <w:t xml:space="preserve">  ├── </w:t>
+      </w:r>
+      <w:proofErr w:type="spellStart"/>
+      <w:r>
+        <w:rPr>
+          <w:lang w:val="es-MX"/>
+        </w:rPr>
+        <w:t>rfid-scans</w:t>
+      </w:r>
+      <w:proofErr w:type="spellEnd"/>
+      <w:r>
+        <w:rPr>
+          <w:lang w:val="es-MX"/>
+        </w:rPr>
+        <w:t>-*.</w:t>
+      </w:r>
+      <w:proofErr w:type="spellStart"/>
+      <w:r>
+        <w:rPr>
+          <w:lang w:val="es-MX"/>
+        </w:rPr>
+        <w:t>test.tsx</w:t>
+      </w:r>
+      <w:proofErr w:type="spellEnd"/>
+      <w:r>
+        <w:rPr>
+          <w:lang w:val="es-MX"/>
+        </w:rPr>
+        <w:t xml:space="preserve">          (4 archivos)</w:t>
+      </w:r>
+      <w:r>
+        <w:rPr>
+          <w:lang w:val="es-MX"/>
+        </w:rPr>
+        <w:br/>
+        <w:t xml:space="preserve">  └── </w:t>
+      </w:r>
+      <w:proofErr w:type="spellStart"/>
+      <w:r>
+        <w:rPr>
+          <w:lang w:val="es-MX"/>
+        </w:rPr>
+        <w:t>debugeo</w:t>
+      </w:r>
+      <w:proofErr w:type="spellEnd"/>
+      <w:r>
+        <w:rPr>
+          <w:lang w:val="es-MX"/>
+        </w:rPr>
+        <w:t>-notificaciones*.</w:t>
+      </w:r>
+      <w:proofErr w:type="spellStart"/>
+      <w:r>
+        <w:rPr>
+          <w:lang w:val="es-MX"/>
+        </w:rPr>
+        <w:t>test.tsx</w:t>
+      </w:r>
+      <w:proofErr w:type="spellEnd"/>
+      <w:r>
+        <w:rPr>
+          <w:lang w:val="es-MX"/>
+        </w:rPr>
+        <w:t xml:space="preserve"> (3 archivos)</w:t>
+      </w:r>
+      <w:r>
+        <w:rPr>
+          <w:lang w:val="es-MX"/>
+        </w:rPr>
+        <w:br/>
+      </w:r>
+    </w:p>
+    <w:p>
+      <w:pPr>
+        <w:rPr>
+          <w:lang w:val="es-MX"/>
+        </w:rPr>
+      </w:pPr>
       <w:r>
         <w:rPr>
           <w:lang w:val="es-MX"/>
         </w:rPr>
         <w:drawing>
-          <wp:inline distT="0" distB="0" distL="0" distR="0" wp14:anchorId="785D72D8" wp14:editId="0F463B64">
+          <wp:inline distT="0" distB="0" distL="0" distR="0" wp14:anchorId="785D72D8" wp14:editId="3CB9D9C1">
             <wp:extent cx="5486400" cy="2559685"/>
             <wp:effectExtent l="0" t="0" r="0" b="0"/>
             <wp:docPr id="1991120599" name="Imagen 1" descr="Texto&#10;&#10;El contenido generado por IA puede ser incorrecto."/>
@@ -2842,7 +3320,7 @@
                     <pic:cNvPicPr/>
                   </pic:nvPicPr>
                   <pic:blipFill>
-                    <a:blip r:embed="rId10"/>
+                    <a:blip r:embed="rId11"/>
                     <a:stretch>
                       <a:fillRect/>
                     </a:stretch>
@@ -2874,21 +3352,20 @@
           <w:lang w:val="es-MX"/>
         </w:rPr>
         <w:br/>
-        <w:t xml:space="preserve">vitest.config.ts                   </w:t>
-      </w:r>
-      <w:proofErr w:type="gramStart"/>
-      <w:r>
-        <w:rPr>
-          <w:lang w:val="es-MX"/>
-        </w:rPr>
-        <w:t xml:space="preserve">   (</w:t>
-      </w:r>
-      <w:proofErr w:type="gramEnd"/>
-      <w:r>
-        <w:rPr>
-          <w:lang w:val="es-MX"/>
-        </w:rPr>
-        <w:t>Configuración principal)</w:t>
+      </w:r>
+      <w:proofErr w:type="spellStart"/>
+      <w:r>
+        <w:rPr>
+          <w:lang w:val="es-MX"/>
+        </w:rPr>
+        <w:t>vitest.config.ts</w:t>
+      </w:r>
+      <w:proofErr w:type="spellEnd"/>
+      <w:r>
+        <w:rPr>
+          <w:lang w:val="es-MX"/>
+        </w:rPr>
+        <w:t xml:space="preserve">                      (Configuración principal)</w:t>
       </w:r>
       <w:r>
         <w:rPr>
@@ -2896,33 +3373,33 @@
         </w:rPr>
         <w:br/>
       </w:r>
-      <w:proofErr w:type="gramStart"/>
-      <w:r>
-        <w:rPr>
-          <w:lang w:val="es-MX"/>
-        </w:rPr>
-        <w:t>vitest.setup</w:t>
-      </w:r>
-      <w:proofErr w:type="gramEnd"/>
-      <w:r>
-        <w:rPr>
-          <w:lang w:val="es-MX"/>
-        </w:rPr>
-        <w:t xml:space="preserve">.ts                    </w:t>
-      </w:r>
-      <w:proofErr w:type="gramStart"/>
-      <w:r>
-        <w:rPr>
-          <w:lang w:val="es-MX"/>
-        </w:rPr>
-        <w:t xml:space="preserve">   (</w:t>
-      </w:r>
-      <w:proofErr w:type="gramEnd"/>
-      <w:r>
-        <w:rPr>
-          <w:lang w:val="es-MX"/>
-        </w:rPr>
-        <w:t>Setup global)</w:t>
+      <w:proofErr w:type="spellStart"/>
+      <w:r>
+        <w:rPr>
+          <w:lang w:val="es-MX"/>
+        </w:rPr>
+        <w:t>vitest.setup.ts</w:t>
+      </w:r>
+      <w:proofErr w:type="spellEnd"/>
+      <w:r>
+        <w:rPr>
+          <w:lang w:val="es-MX"/>
+        </w:rPr>
+        <w:t xml:space="preserve">                       (</w:t>
+      </w:r>
+      <w:proofErr w:type="spellStart"/>
+      <w:r>
+        <w:rPr>
+          <w:lang w:val="es-MX"/>
+        </w:rPr>
+        <w:t>Setup</w:t>
+      </w:r>
+      <w:proofErr w:type="spellEnd"/>
+      <w:r>
+        <w:rPr>
+          <w:lang w:val="es-MX"/>
+        </w:rPr>
+        <w:t xml:space="preserve"> global)</w:t>
       </w:r>
       <w:r>
         <w:rPr>
@@ -2936,7 +3413,15 @@
         <w:pStyle w:val="Ttulo2"/>
       </w:pPr>
       <w:r>
-        <w:t>ANEXO C: Glosario de Términos</w:t>
+        <w:t xml:space="preserve">ANEXO C: </w:t>
+      </w:r>
+      <w:proofErr w:type="spellStart"/>
+      <w:r>
+        <w:t>Glosario</w:t>
+      </w:r>
+      <w:proofErr w:type="spellEnd"/>
+      <w:r>
+        <w:t xml:space="preserve"> de Términos</w:t>
       </w:r>
     </w:p>
     <w:p>
@@ -2946,11 +3431,19 @@
           <w:lang w:val="es-MX"/>
         </w:rPr>
       </w:pPr>
-      <w:r>
-        <w:rPr>
-          <w:lang w:val="es-MX"/>
-        </w:rPr>
-        <w:t>Mock: Simulación de comportamiento real (como simular servidor)</w:t>
+      <w:proofErr w:type="spellStart"/>
+      <w:r>
+        <w:rPr>
+          <w:lang w:val="es-MX"/>
+        </w:rPr>
+        <w:t>Mock</w:t>
+      </w:r>
+      <w:proofErr w:type="spellEnd"/>
+      <w:r>
+        <w:rPr>
+          <w:lang w:val="es-MX"/>
+        </w:rPr>
+        <w:t>: Simulación de comportamiento real (como simular servidor)</w:t>
       </w:r>
     </w:p>
     <w:p>
@@ -2992,7 +3485,21 @@
         <w:rPr>
           <w:lang w:val="es-MX"/>
         </w:rPr>
-        <w:t>E2E: End-to-End - Prueba de flujo completo de usuario</w:t>
+        <w:t xml:space="preserve">E2E: </w:t>
+      </w:r>
+      <w:proofErr w:type="spellStart"/>
+      <w:r>
+        <w:rPr>
+          <w:lang w:val="es-MX"/>
+        </w:rPr>
+        <w:t>End-to-End</w:t>
+      </w:r>
+      <w:proofErr w:type="spellEnd"/>
+      <w:r>
+        <w:rPr>
+          <w:lang w:val="es-MX"/>
+        </w:rPr>
+        <w:t xml:space="preserve"> - Prueba de flujo completo de usuario</w:t>
       </w:r>
     </w:p>
     <w:p>
@@ -3013,8 +3520,29 @@
       <w:pPr>
         <w:pStyle w:val="Listaconvietas"/>
       </w:pPr>
-      <w:r>
-        <w:t>jsdom: Simulador de navegador web</w:t>
+      <w:proofErr w:type="spellStart"/>
+      <w:r>
+        <w:t>jsdom</w:t>
+      </w:r>
+      <w:proofErr w:type="spellEnd"/>
+      <w:r>
+        <w:t xml:space="preserve">: </w:t>
+      </w:r>
+      <w:proofErr w:type="spellStart"/>
+      <w:r>
+        <w:t>Simulador</w:t>
+      </w:r>
+      <w:proofErr w:type="spellEnd"/>
+      <w:r>
+        <w:t xml:space="preserve"> de </w:t>
+      </w:r>
+      <w:proofErr w:type="spellStart"/>
+      <w:r>
+        <w:t>navegador</w:t>
+      </w:r>
+      <w:proofErr w:type="spellEnd"/>
+      <w:r>
+        <w:t xml:space="preserve"> web</w:t>
       </w:r>
     </w:p>
     <w:p>
@@ -3024,11 +3552,19 @@
           <w:lang w:val="es-MX"/>
         </w:rPr>
       </w:pPr>
-      <w:r>
-        <w:rPr>
-          <w:lang w:val="es-MX"/>
-        </w:rPr>
-        <w:t>Snapshot: Foto del estado de un componente</w:t>
+      <w:proofErr w:type="spellStart"/>
+      <w:r>
+        <w:rPr>
+          <w:lang w:val="es-MX"/>
+        </w:rPr>
+        <w:t>Snapshot</w:t>
+      </w:r>
+      <w:proofErr w:type="spellEnd"/>
+      <w:r>
+        <w:rPr>
+          <w:lang w:val="es-MX"/>
+        </w:rPr>
+        <w:t>: Foto del estado de un componente</w:t>
       </w:r>
     </w:p>
     <w:p>
@@ -3041,7 +3577,6 @@
         <w:rPr>
           <w:lang w:val="es-MX"/>
         </w:rPr>
-        <w:lastRenderedPageBreak/>
         <w:br w:type="page"/>
       </w:r>
     </w:p>
@@ -3079,8 +3614,7 @@
         <w:rPr>
           <w:lang w:val="es-MX"/>
         </w:rPr>
-        <w:br/>
-        <w:t>Versión: 3.0 - Con Capturas de Pantalla</w:t>
+        <w:t xml:space="preserve"> </w:t>
       </w:r>
       <w:r>
         <w:rPr>
@@ -3118,7 +3652,7 @@
           <w:lang w:val="es-MX"/>
         </w:rPr>
         <w:br/>
-        <w:t>RESUMEN EJECUTIVO:</w:t>
+        <w:t>RESUMEN:</w:t>
       </w:r>
       <w:r>
         <w:rPr>
@@ -3151,7 +3685,21 @@
           <w:lang w:val="es-MX"/>
         </w:rPr>
         <w:br/>
-        <w:t xml:space="preserve">El análisis de cobertura reveló 82.5% de statements ejecutados, </w:t>
+        <w:t xml:space="preserve">El análisis de cobertura reveló 82.5% de </w:t>
+      </w:r>
+      <w:proofErr w:type="spellStart"/>
+      <w:r>
+        <w:rPr>
+          <w:lang w:val="es-MX"/>
+        </w:rPr>
+        <w:t>statements</w:t>
+      </w:r>
+      <w:proofErr w:type="spellEnd"/>
+      <w:r>
+        <w:rPr>
+          <w:lang w:val="es-MX"/>
+        </w:rPr>
+        <w:t xml:space="preserve"> ejecutados, </w:t>
       </w:r>
       <w:r>
         <w:rPr>
@@ -3185,7 +3733,21 @@
           <w:lang w:val="es-MX"/>
         </w:rPr>
         <w:br/>
-        <w:t>de producción, demostrando el valor del testing automatizado.</w:t>
+        <w:t xml:space="preserve">de producción, demostrando el valor del </w:t>
+      </w:r>
+      <w:proofErr w:type="spellStart"/>
+      <w:r>
+        <w:rPr>
+          <w:lang w:val="es-MX"/>
+        </w:rPr>
+        <w:t>testing</w:t>
+      </w:r>
+      <w:proofErr w:type="spellEnd"/>
+      <w:r>
+        <w:rPr>
+          <w:lang w:val="es-MX"/>
+        </w:rPr>
+        <w:t xml:space="preserve"> automatizado.</w:t>
       </w:r>
       <w:r>
         <w:rPr>
@@ -3212,15 +3774,6 @@
           <w:lang w:val="es-MX"/>
         </w:rPr>
         <w:br/>
-      </w:r>
-      <w:r>
-        <w:rPr>
-          <w:lang w:val="es-MX"/>
-        </w:rPr>
-        <w:br/>
-      </w:r>
-      <w:r>
-        <w:t>Estado: ✅ COMPLETADO Y VERIFICADO</w:t>
       </w:r>
       <w:r>
         <w:br/>

</xml_diff>